<commit_message>
reviewed and added some comments
</commit_message>
<xml_diff>
--- a/TeamResultsAnalysis.docx
+++ b/TeamResultsAnalysis.docx
@@ -51,7 +51,23 @@
         <w:pStyle w:val="ByLine"/>
       </w:pPr>
       <w:r>
-        <w:t>Prepared by Madison Kuyawa, William Widmer, Bunrith Seng, Robert (James) Castleberry, Scott Flolid</w:t>
+        <w:t xml:space="preserve">Prepared by Madison </w:t>
+      </w:r>
+      <w:proofErr w:type="spellStart"/>
+      <w:r>
+        <w:t>Kuyawa</w:t>
+      </w:r>
+      <w:proofErr w:type="spellEnd"/>
+      <w:r>
+        <w:t xml:space="preserve">, William Widmer, </w:t>
+      </w:r>
+      <w:proofErr w:type="spellStart"/>
+      <w:r>
+        <w:t>Bunrith</w:t>
+      </w:r>
+      <w:proofErr w:type="spellEnd"/>
+      <w:r>
+        <w:t xml:space="preserve"> Seng, Robert (James) Castleberry, Scott Flolid</w:t>
       </w:r>
     </w:p>
     <w:p>
@@ -107,7 +123,13 @@
         <w:ind w:firstLine="360"/>
       </w:pPr>
       <w:r>
-        <w:t>Overall, our team worked quite well together. We believe we were able to follow the steps of the Waterfall method and grasp the concept of the Waterfall method. We were able to communicate regularly and easily. We were also able to overcome most challenges we faced, however the biggest challenge we faced was timing issues. In the end, the timing issue was one we could not overcome and led to most of our failure as a team.</w:t>
+        <w:t>Overall, our team worked quite well together. We believe we were able to follow the steps of the Waterfall method and grasp the concept of the Waterfall method. We were able to communicate regularly and easily. We were also able to overcome most challenges we faced, however the biggest challenge we faced was timing issues. In the end, the timing issue was one we could not overcome</w:t>
+      </w:r>
+      <w:r>
+        <w:t xml:space="preserve"> as we underestimated time allocation for each of the individual parts of the project and ultimately left us with little time to code</w:t>
+      </w:r>
+      <w:r>
+        <w:t>.</w:t>
       </w:r>
     </w:p>
     <w:p>
@@ -125,7 +147,42 @@
         <w:t xml:space="preserve"> one teammate created a survey online to find the best time for each person and we were able to set up a weekly in-person meeting schedule. Another minor challenge was figuring out to split up the workload for each step of the Waterfall method </w:t>
       </w:r>
       <w:r>
-        <w:t>and correctly understanding the requirements of each step. We were able to understand the requirements of each method and found it best to follow the steps in order of Waterfall as they were meant to be followed and to split up the workload pretty evenly. The final and most difficult challenge for our team was the time constraint. This is due to the nature of Waterfall (not writing code until the end) and also each person’s duties to their other class workloads. We believe teams in the real world also have the challenge of time constraints and that is why the Waterfall method is not very likeable as compared to other methods like Agile.</w:t>
+        <w:t xml:space="preserve">and correctly understanding the requirements of each step. We were able to understand the requirements of each method and found it best to follow the steps in order of Waterfall as they were meant to be followed and to split up the workload </w:t>
+      </w:r>
+      <w:proofErr w:type="gramStart"/>
+      <w:r>
+        <w:t>pretty evenly</w:t>
+      </w:r>
+      <w:proofErr w:type="gramEnd"/>
+      <w:r>
+        <w:t>.</w:t>
+      </w:r>
+      <w:r>
+        <w:t xml:space="preserve"> During our additional requirements everybody for the most part had </w:t>
+      </w:r>
+      <w:proofErr w:type="gramStart"/>
+      <w:r>
+        <w:t>really good</w:t>
+      </w:r>
+      <w:proofErr w:type="gramEnd"/>
+      <w:r>
+        <w:t xml:space="preserve"> input as to what sort of additional requirements our team could add. We discussed and argued a bit about which requirements would be best or even be big enough to be considered requirements. This lead to constructive arguments and us eventually all coming to agreement on our best possible options.</w:t>
+      </w:r>
+      <w:bookmarkStart w:id="0" w:name="_GoBack"/>
+      <w:bookmarkEnd w:id="0"/>
+      <w:r>
+        <w:t xml:space="preserve"> </w:t>
+      </w:r>
+      <w:r>
+        <w:t xml:space="preserve"> The final and most difficult challenge for our team was the time constraint. This is due to the nature of Waterfall (not writing code until the end) </w:t>
+      </w:r>
+      <w:proofErr w:type="gramStart"/>
+      <w:r>
+        <w:t>and also</w:t>
+      </w:r>
+      <w:proofErr w:type="gramEnd"/>
+      <w:r>
+        <w:t xml:space="preserve"> each person’s duties to their other class workloads. We believe teams in the real world also have the challenge of time constraints and that is why the Waterfall method is not very likeable as compared to other methods like Agile.</w:t>
       </w:r>
     </w:p>
     <w:p>
@@ -134,7 +191,24 @@
         <w:ind w:firstLine="360"/>
       </w:pPr>
       <w:r>
-        <w:t>Our team did have to go back to the SRS and change one feature later on. We did not disagree on the feature, but we changed the feature based on feedback from the professor.</w:t>
+        <w:lastRenderedPageBreak/>
+        <w:t xml:space="preserve">Our team did have to go back to the SRS and change one feature </w:t>
+      </w:r>
+      <w:proofErr w:type="gramStart"/>
+      <w:r>
+        <w:t>later on</w:t>
+      </w:r>
+      <w:proofErr w:type="gramEnd"/>
+      <w:r>
+        <w:t xml:space="preserve">. We </w:t>
+      </w:r>
+      <w:proofErr w:type="gramStart"/>
+      <w:r>
+        <w:t>did not disagree</w:t>
+      </w:r>
+      <w:proofErr w:type="gramEnd"/>
+      <w:r>
+        <w:t xml:space="preserve"> on the feature, but we changed the feature based on feedback from the professor.</w:t>
       </w:r>
       <w:r>
         <w:t xml:space="preserve"> The feature we decided to change was originally: “</w:t>
@@ -152,11 +226,8 @@
         <w:ind w:firstLine="360"/>
       </w:pPr>
       <w:r>
-        <w:lastRenderedPageBreak/>
         <w:t>As for testing, our team did not have any disagreements. Our time constraint issue did not allow us to run any unit tests, and hence we did not find any major issues/bugs with our Chess Game.</w:t>
       </w:r>
-      <w:bookmarkStart w:id="0" w:name="_GoBack"/>
-      <w:bookmarkEnd w:id="0"/>
     </w:p>
     <w:p>
       <w:pPr>

</xml_diff>

<commit_message>
William & Madison comments added
Still waiting on other teammates to comment
</commit_message>
<xml_diff>
--- a/TeamResultsAnalysis.docx
+++ b/TeamResultsAnalysis.docx
@@ -51,15 +51,15 @@
         <w:pStyle w:val="ByLine"/>
       </w:pPr>
       <w:r>
-        <w:t xml:space="preserve">Prepared by Madison </w:t>
+        <w:t xml:space="preserve">Prepared by Madison Kuyawa, William </w:t>
       </w:r>
       <w:proofErr w:type="spellStart"/>
       <w:r>
-        <w:t>Kuyawa</w:t>
+        <w:t>Widmer</w:t>
       </w:r>
       <w:proofErr w:type="spellEnd"/>
       <w:r>
-        <w:t xml:space="preserve">, William Widmer, </w:t>
+        <w:t xml:space="preserve">, </w:t>
       </w:r>
       <w:proofErr w:type="spellStart"/>
       <w:r>
@@ -123,7 +123,27 @@
         <w:ind w:firstLine="360"/>
       </w:pPr>
       <w:r>
-        <w:t>Overall, our team worked quite well together. We believe we were able to follow the steps of the Waterfall method and grasp the concept of the Waterfall method. We were able to communicate regularly and easily. We were also able to overcome most challenges we faced, however the biggest challenge we faced was timing issues. In the end, the timing issue was one we could not overcome</w:t>
+        <w:t xml:space="preserve">Overall, our team worked quite well together. We believe we were able to follow the steps of the Waterfall method and grasp the concept of the Waterfall method. We were able to communicate regularly and easily. </w:t>
+      </w:r>
+      <w:r>
+        <w:t xml:space="preserve">There were few disagreements, if any, among our team. </w:t>
+      </w:r>
+      <w:r>
+        <w:t>We were able to overcome most challenges we faced,</w:t>
+      </w:r>
+      <w:r>
+        <w:t xml:space="preserve"> however the biggest challenge </w:t>
+      </w:r>
+      <w:bookmarkStart w:id="0" w:name="_GoBack"/>
+      <w:bookmarkEnd w:id="0"/>
+      <w:r>
+        <w:t xml:space="preserve">was </w:t>
+      </w:r>
+      <w:r>
+        <w:t>the time constraints on this project that coincided with our other classes</w:t>
+      </w:r>
+      <w:r>
+        <w:t>. In the end, the timing issue was one we could not overcome</w:t>
       </w:r>
       <w:r>
         <w:t xml:space="preserve"> as we underestimated time allocation for each of the individual parts of the project and ultimately left us with little time to code</w:t>
@@ -147,42 +167,13 @@
         <w:t xml:space="preserve"> one teammate created a survey online to find the best time for each person and we were able to set up a weekly in-person meeting schedule. Another minor challenge was figuring out to split up the workload for each step of the Waterfall method </w:t>
       </w:r>
       <w:r>
-        <w:t xml:space="preserve">and correctly understanding the requirements of each step. We were able to understand the requirements of each method and found it best to follow the steps in order of Waterfall as they were meant to be followed and to split up the workload </w:t>
-      </w:r>
-      <w:proofErr w:type="gramStart"/>
-      <w:r>
-        <w:t>pretty evenly</w:t>
-      </w:r>
-      <w:proofErr w:type="gramEnd"/>
-      <w:r>
-        <w:t>.</w:t>
-      </w:r>
-      <w:r>
-        <w:t xml:space="preserve"> During our additional requirements everybody for the most part had </w:t>
-      </w:r>
-      <w:proofErr w:type="gramStart"/>
-      <w:r>
-        <w:t>really good</w:t>
-      </w:r>
-      <w:proofErr w:type="gramEnd"/>
-      <w:r>
-        <w:t xml:space="preserve"> input as to what sort of additional requirements our team could add. We discussed and argued a bit about which requirements would be best or even be big enough to be considered requirements. This lead to constructive arguments and us eventually all coming to agreement on our best possible options.</w:t>
-      </w:r>
-      <w:bookmarkStart w:id="0" w:name="_GoBack"/>
-      <w:bookmarkEnd w:id="0"/>
-      <w:r>
-        <w:t xml:space="preserve"> </w:t>
-      </w:r>
-      <w:r>
-        <w:t xml:space="preserve"> The final and most difficult challenge for our team was the time constraint. This is due to the nature of Waterfall (not writing code until the end) </w:t>
-      </w:r>
-      <w:proofErr w:type="gramStart"/>
-      <w:r>
-        <w:t>and also</w:t>
-      </w:r>
-      <w:proofErr w:type="gramEnd"/>
-      <w:r>
-        <w:t xml:space="preserve"> each person’s duties to their other class workloads. We believe teams in the real world also have the challenge of time constraints and that is why the Waterfall method is not very likeable as compared to other methods like Agile.</w:t>
+        <w:t>and correctly understanding the requirements of each step. We were able to understand the requirements of each method and found it best to follow the steps in order of Waterfall as they were meant to be followed and to split up the workload pretty evenly.</w:t>
+      </w:r>
+      <w:r>
+        <w:t xml:space="preserve"> During our additional requirements everybody for the most part had really good input as to what sort of additional requirements our team could add. We discussed and argued a bit about which requirements would be best or even be big enough to be considered requirements. This lead to constructive arguments and us eventually all coming to agreement on our best possible options. </w:t>
+      </w:r>
+      <w:r>
+        <w:t xml:space="preserve"> The final and most difficult challenge for our team was the time constraint. This is due to the nature of Waterfall (not writing code until the end) and also each person’s duties to their other class workloads. We believe teams in the real world also have the challenge of time constraints and that is why the Waterfall method is not very likeable as compared to other methods like Agile.</w:t>
       </w:r>
     </w:p>
     <w:p>
@@ -192,23 +183,7 @@
       </w:pPr>
       <w:r>
         <w:lastRenderedPageBreak/>
-        <w:t xml:space="preserve">Our team did have to go back to the SRS and change one feature </w:t>
-      </w:r>
-      <w:proofErr w:type="gramStart"/>
-      <w:r>
-        <w:t>later on</w:t>
-      </w:r>
-      <w:proofErr w:type="gramEnd"/>
-      <w:r>
-        <w:t xml:space="preserve">. We </w:t>
-      </w:r>
-      <w:proofErr w:type="gramStart"/>
-      <w:r>
-        <w:t>did not disagree</w:t>
-      </w:r>
-      <w:proofErr w:type="gramEnd"/>
-      <w:r>
-        <w:t xml:space="preserve"> on the feature, but we changed the feature based on feedback from the professor.</w:t>
+        <w:t>Our team did have to go back to the SRS and change one feature later on. We did not disagree on the feature, but we changed the feature based on feedback from the professor.</w:t>
       </w:r>
       <w:r>
         <w:t xml:space="preserve"> The feature we decided to change was originally: “</w:t>

</xml_diff>